<commit_message>
updated browser wars and browsers definition
</commit_message>
<xml_diff>
--- a/Browser War.docx
+++ b/Browser War.docx
@@ -22,19 +22,11 @@
         </w:rPr>
         <w:t>&lt;</w:t>
       </w:r>
-      <w:proofErr w:type="gramStart"/>
       <w:r>
         <w:rPr>
           <w:b/>
         </w:rPr>
-        <w:t>include</w:t>
-      </w:r>
-      <w:proofErr w:type="gramEnd"/>
-      <w:r>
-        <w:rPr>
-          <w:b/>
-        </w:rPr>
-        <w:t xml:space="preserve"> </w:t>
+        <w:t xml:space="preserve">include </w:t>
       </w:r>
       <w:r>
         <w:rPr>
@@ -52,21 +44,7 @@
         <w:rPr>
           <w:b/>
         </w:rPr>
-        <w:t xml:space="preserve"> vs </w:t>
-      </w:r>
-      <w:proofErr w:type="spellStart"/>
-      <w:r>
-        <w:rPr>
-          <w:b/>
-        </w:rPr>
-        <w:t>netscape</w:t>
-      </w:r>
-      <w:proofErr w:type="spellEnd"/>
-      <w:r>
-        <w:rPr>
-          <w:b/>
-        </w:rPr>
-        <w:t>&gt;</w:t>
+        <w:t xml:space="preserve"> vs netscape&gt;</w:t>
       </w:r>
     </w:p>
     <w:p>
@@ -97,15 +75,7 @@
         <w:ind w:firstLine="720"/>
       </w:pPr>
       <w:r>
-        <w:t xml:space="preserve">Before the release of Internet Explorer and Netscape, the first internet browser was </w:t>
-      </w:r>
-      <w:proofErr w:type="spellStart"/>
-      <w:r>
-        <w:t>WorldWideWeb</w:t>
-      </w:r>
-      <w:proofErr w:type="spellEnd"/>
-      <w:r>
-        <w:t xml:space="preserve">, known today as Nexus. </w:t>
+        <w:t xml:space="preserve">Before the release of Internet Explorer and Netscape, the first internet browser was WorldWideWeb, known today as Nexus. </w:t>
       </w:r>
       <w:r>
         <w:t>After the rise of the first browser numerous companies launched the</w:t>
@@ -120,29 +90,13 @@
         <w:t xml:space="preserve"> which dominated the browser market for over a year</w:t>
       </w:r>
       <w:r>
-        <w:t xml:space="preserve">. However before the Mosaic browser was announced, Lou </w:t>
-      </w:r>
-      <w:proofErr w:type="spellStart"/>
-      <w:r>
-        <w:t>Montulli</w:t>
-      </w:r>
-      <w:proofErr w:type="spellEnd"/>
-      <w:r>
-        <w:t xml:space="preserve"> releases a text-based browser named Lynx</w:t>
+        <w:t>. However before the Mosaic browser was announced, Lou Montulli releases a text-based browser named Lynx</w:t>
       </w:r>
       <w:r>
         <w:t xml:space="preserve"> v2.0a.</w:t>
       </w:r>
       <w:r>
-        <w:t xml:space="preserve">  On the other hand, Dave </w:t>
-      </w:r>
-      <w:proofErr w:type="spellStart"/>
-      <w:r>
-        <w:t>Raggett</w:t>
-      </w:r>
-      <w:proofErr w:type="spellEnd"/>
-      <w:r>
-        <w:t xml:space="preserve"> is working hard on his </w:t>
+        <w:t xml:space="preserve">  On the other hand, Dave Raggett is working hard on his </w:t>
       </w:r>
       <w:r>
         <w:t xml:space="preserve">internet </w:t>
@@ -175,201 +129,6 @@
         <w:t xml:space="preserve"> of Microsoft supersedes the popularity of Netscape.</w:t>
       </w:r>
     </w:p>
-    <w:p>
-      <w:pPr>
-        <w:ind w:firstLine="720"/>
-      </w:pPr>
-      <w:r>
-        <w:t xml:space="preserve">Microsoft Internet Explorer’s versions </w:t>
-      </w:r>
-    </w:p>
-    <w:tbl>
-      <w:tblPr>
-        <w:tblStyle w:val="TableGrid"/>
-        <w:tblW w:w="0" w:type="auto"/>
-        <w:tblInd w:w="2254" w:type="dxa"/>
-        <w:tblLook w:val="04A0" w:firstRow="1" w:lastRow="0" w:firstColumn="1" w:lastColumn="0" w:noHBand="0" w:noVBand="1"/>
-      </w:tblPr>
-      <w:tblGrid>
-        <w:gridCol w:w="2436"/>
-        <w:gridCol w:w="2436"/>
-      </w:tblGrid>
-      <w:tr>
-        <w:trPr>
-          <w:trHeight w:val="249"/>
-        </w:trPr>
-        <w:tc>
-          <w:tcPr>
-            <w:tcW w:w="2436" w:type="dxa"/>
-          </w:tcPr>
-          <w:p>
-            <w:r>
-              <w:t>Date</w:t>
-            </w:r>
-          </w:p>
-        </w:tc>
-        <w:tc>
-          <w:tcPr>
-            <w:tcW w:w="2436" w:type="dxa"/>
-          </w:tcPr>
-          <w:p>
-            <w:r>
-              <w:t>Internet Browser</w:t>
-            </w:r>
-          </w:p>
-        </w:tc>
-      </w:tr>
-      <w:tr>
-        <w:trPr>
-          <w:trHeight w:val="237"/>
-        </w:trPr>
-        <w:tc>
-          <w:tcPr>
-            <w:tcW w:w="2436" w:type="dxa"/>
-          </w:tcPr>
-          <w:p>
-            <w:r>
-              <w:t>August 16, 1995</w:t>
-            </w:r>
-          </w:p>
-        </w:tc>
-        <w:tc>
-          <w:tcPr>
-            <w:tcW w:w="2436" w:type="dxa"/>
-          </w:tcPr>
-          <w:p>
-            <w:r>
-              <w:t xml:space="preserve">Internet Explorer 1.0 </w:t>
-            </w:r>
-          </w:p>
-        </w:tc>
-      </w:tr>
-      <w:tr>
-        <w:trPr>
-          <w:trHeight w:val="249"/>
-        </w:trPr>
-        <w:tc>
-          <w:tcPr>
-            <w:tcW w:w="2436" w:type="dxa"/>
-          </w:tcPr>
-          <w:p>
-            <w:r>
-              <w:t>November 22, 1995</w:t>
-            </w:r>
-          </w:p>
-        </w:tc>
-        <w:tc>
-          <w:tcPr>
-            <w:tcW w:w="2436" w:type="dxa"/>
-          </w:tcPr>
-          <w:p>
-            <w:r>
-              <w:t>Internet Explorer 2.0</w:t>
-            </w:r>
-          </w:p>
-        </w:tc>
-      </w:tr>
-      <w:tr>
-        <w:trPr>
-          <w:trHeight w:val="237"/>
-        </w:trPr>
-        <w:tc>
-          <w:tcPr>
-            <w:tcW w:w="2436" w:type="dxa"/>
-          </w:tcPr>
-          <w:p>
-            <w:r>
-              <w:t>August 13, 1996</w:t>
-            </w:r>
-          </w:p>
-        </w:tc>
-        <w:tc>
-          <w:tcPr>
-            <w:tcW w:w="2436" w:type="dxa"/>
-          </w:tcPr>
-          <w:p>
-            <w:r>
-              <w:t>Internet Explorer 3</w:t>
-            </w:r>
-          </w:p>
-        </w:tc>
-      </w:tr>
-      <w:tr>
-        <w:trPr>
-          <w:trHeight w:val="249"/>
-        </w:trPr>
-        <w:tc>
-          <w:tcPr>
-            <w:tcW w:w="2436" w:type="dxa"/>
-          </w:tcPr>
-          <w:p>
-            <w:r>
-              <w:t>September 1997</w:t>
-            </w:r>
-          </w:p>
-        </w:tc>
-        <w:tc>
-          <w:tcPr>
-            <w:tcW w:w="2436" w:type="dxa"/>
-          </w:tcPr>
-          <w:p>
-            <w:r>
-              <w:t>Internet Explorer 4</w:t>
-            </w:r>
-          </w:p>
-        </w:tc>
-      </w:tr>
-      <w:tr>
-        <w:trPr>
-          <w:trHeight w:val="237"/>
-        </w:trPr>
-        <w:tc>
-          <w:tcPr>
-            <w:tcW w:w="2436" w:type="dxa"/>
-          </w:tcPr>
-          <w:p>
-            <w:r>
-              <w:t>March 1999</w:t>
-            </w:r>
-          </w:p>
-        </w:tc>
-        <w:tc>
-          <w:tcPr>
-            <w:tcW w:w="2436" w:type="dxa"/>
-          </w:tcPr>
-          <w:p>
-            <w:r>
-              <w:t>Internet Explorer 5</w:t>
-            </w:r>
-          </w:p>
-        </w:tc>
-      </w:tr>
-      <w:tr>
-        <w:trPr>
-          <w:trHeight w:val="249"/>
-        </w:trPr>
-        <w:tc>
-          <w:tcPr>
-            <w:tcW w:w="2436" w:type="dxa"/>
-          </w:tcPr>
-          <w:p>
-            <w:r>
-              <w:t>August 27, 2001</w:t>
-            </w:r>
-          </w:p>
-        </w:tc>
-        <w:tc>
-          <w:tcPr>
-            <w:tcW w:w="2436" w:type="dxa"/>
-          </w:tcPr>
-          <w:p>
-            <w:r>
-              <w:t>Internet Explorer 6</w:t>
-            </w:r>
-          </w:p>
-        </w:tc>
-      </w:tr>
-    </w:tbl>
     <w:p>
       <w:r>
         <w:t>Browser War II</w:t>
@@ -386,35 +145,7 @@
           <w:b/>
         </w:rPr>
         <w:tab/>
-        <w:t>&lt;</w:t>
-      </w:r>
-      <w:proofErr w:type="gramStart"/>
-      <w:r>
-        <w:rPr>
-          <w:b/>
-        </w:rPr>
-        <w:t>image</w:t>
-      </w:r>
-      <w:proofErr w:type="gramEnd"/>
-      <w:r>
-        <w:rPr>
-          <w:b/>
-        </w:rPr>
-        <w:t xml:space="preserve"> ng internet explorer, </w:t>
-      </w:r>
-      <w:proofErr w:type="spellStart"/>
-      <w:r>
-        <w:rPr>
-          <w:b/>
-        </w:rPr>
-        <w:t>firefox</w:t>
-      </w:r>
-      <w:proofErr w:type="spellEnd"/>
-      <w:r>
-        <w:rPr>
-          <w:b/>
-        </w:rPr>
-        <w:t>, opera, safari and chrome&gt;</w:t>
+        <w:t>&lt;image ng internet explorer, firefox, opera, safari and chrome&gt;</w:t>
       </w:r>
     </w:p>
     <w:p>
@@ -493,7 +224,6 @@
         <w:ind w:firstLine="720"/>
       </w:pPr>
       <w:r>
-        <w:lastRenderedPageBreak/>
         <w:t>The Big Five</w:t>
       </w:r>
     </w:p>
@@ -520,9 +250,146 @@
     </w:p>
     <w:p/>
     <w:p>
+      <w:r>
+        <w:t>Browsers Definition</w:t>
+      </w:r>
+    </w:p>
+    <w:p>
+      <w:r>
+        <w:lastRenderedPageBreak/>
+        <w:t>Internet Explorer</w:t>
+      </w:r>
+    </w:p>
+    <w:p>
+      <w:r>
+        <w:tab/>
+      </w:r>
+      <w:r>
+        <w:t xml:space="preserve">Internet Explorer sometimes referred to </w:t>
+      </w:r>
+      <w:r>
+        <w:t xml:space="preserve">us </w:t>
+      </w:r>
+      <w:r>
+        <w:t>IE</w:t>
+      </w:r>
+      <w:r>
+        <w:t xml:space="preserve"> is a web browser made and maintained by Microsoft.</w:t>
+      </w:r>
+      <w:r>
+        <w:t xml:space="preserve"> </w:t>
+      </w:r>
+      <w:r>
+        <w:t xml:space="preserve">IE is a great browser competitor present both in Browser War I and II. </w:t>
+      </w:r>
+    </w:p>
+    <w:p>
+      <w:r>
+        <w:t>Mozilla Firefox</w:t>
+      </w:r>
+    </w:p>
+    <w:p>
+      <w:r>
+        <w:tab/>
+        <w:t xml:space="preserve">Mozilla Firefox is created </w:t>
+      </w:r>
+      <w:r>
+        <w:t>by Mozilla. It came with many names</w:t>
+      </w:r>
+      <w:r>
+        <w:t xml:space="preserve"> like, Phoenix and Firebird</w:t>
+      </w:r>
+      <w:r>
+        <w:t xml:space="preserve"> before finally introducing it into the public as Firefox.</w:t>
+      </w:r>
+    </w:p>
+    <w:p>
+      <w:r>
+        <w:t>Google Chrome</w:t>
+      </w:r>
+    </w:p>
+    <w:p>
+      <w:r>
+        <w:tab/>
+      </w:r>
+      <w:r>
+        <w:t>Google Chrome, a</w:t>
+      </w:r>
+      <w:r>
+        <w:t xml:space="preserve"> web browser made </w:t>
+      </w:r>
+      <w:r>
+        <w:t xml:space="preserve">and maintained by Google </w:t>
+      </w:r>
+      <w:r>
+        <w:t xml:space="preserve">is the number one </w:t>
+      </w:r>
+      <w:r>
+        <w:t>browser in today’s era.</w:t>
+      </w:r>
+      <w:r>
+        <w:t xml:space="preserve"> </w:t>
+      </w:r>
+      <w:r>
+        <w:t>Chrome won the Second Browser W</w:t>
+      </w:r>
+      <w:r>
+        <w:t xml:space="preserve">ar during </w:t>
+      </w:r>
+      <w:r>
+        <w:t xml:space="preserve">2012. </w:t>
+      </w:r>
+    </w:p>
+    <w:p>
+      <w:r>
+        <w:t>Opera</w:t>
+      </w:r>
+    </w:p>
+    <w:p>
+      <w:r>
+        <w:tab/>
+      </w:r>
+      <w:r>
+        <w:t xml:space="preserve">Opera web browser is being maintained by Opera Software. </w:t>
+      </w:r>
+      <w:r>
+        <w:t xml:space="preserve">It was launched in 1996, and is the second oldest browser of the “The Big Five”. </w:t>
+      </w:r>
+    </w:p>
+    <w:p>
+      <w:r>
+        <w:t>Safari</w:t>
+      </w:r>
+    </w:p>
+    <w:p>
+      <w:r>
+        <w:tab/>
+        <w:t xml:space="preserve">Apple Safari commonly shortened as Safari is a web browser made </w:t>
+      </w:r>
+      <w:r>
+        <w:t xml:space="preserve">and maintained </w:t>
+      </w:r>
+      <w:r>
+        <w:t>by Apple.</w:t>
+      </w:r>
+      <w:r>
+        <w:t xml:space="preserve"> This browser is included in Apple’</w:t>
+      </w:r>
+      <w:r>
+        <w:t>s device</w:t>
+      </w:r>
+      <w:r>
+        <w:t xml:space="preserve"> such as iPod Touch and iPhone.</w:t>
+      </w:r>
+      <w:r>
+        <w:t xml:space="preserve">  </w:t>
+      </w:r>
+    </w:p>
+    <w:p>
       <w:bookmarkStart w:id="0" w:name="_GoBack"/>
       <w:bookmarkEnd w:id="0"/>
     </w:p>
+    <w:p/>
     <w:sectPr>
       <w:pgSz w:w="12240" w:h="15840"/>
       <w:pgMar w:top="1440" w:right="1440" w:bottom="1440" w:left="1440" w:header="720" w:footer="720" w:gutter="0"/>

</xml_diff>